<commit_message>
add r for b
</commit_message>
<xml_diff>
--- a/2019-2020_m_Введение в науку о данных/2019-2020_m_Введение в науку о данных.docx
+++ b/2019-2020_m_Введение в науку о данных/2019-2020_m_Введение в науку о данных.docx
@@ -71,12 +71,12 @@
           <w:szCs w:val="24"/>
         </w:rPr>
       </w:r>
-      <w:bookmarkStart w:id="0" w:name="OLE_LINK1"/>
+      <w:bookmarkStart w:id="0" w:name="OLE_LINK9"/>
       <w:bookmarkStart w:id="1" w:name="OLE_LINK2"/>
-      <w:bookmarkStart w:id="2" w:name="OLE_LINK9"/>
-      <w:bookmarkStart w:id="3" w:name="OLE_LINK1"/>
+      <w:bookmarkStart w:id="2" w:name="OLE_LINK1"/>
+      <w:bookmarkStart w:id="3" w:name="OLE_LINK9"/>
       <w:bookmarkStart w:id="4" w:name="OLE_LINK2"/>
-      <w:bookmarkStart w:id="5" w:name="OLE_LINK9"/>
+      <w:bookmarkStart w:id="5" w:name="OLE_LINK1"/>
       <w:bookmarkEnd w:id="3"/>
       <w:bookmarkEnd w:id="4"/>
       <w:bookmarkEnd w:id="5"/>
@@ -152,12 +152,12 @@
           <w:szCs w:val="24"/>
         </w:rPr>
       </w:r>
-      <w:bookmarkStart w:id="6" w:name="OLE_LINK21"/>
+      <w:bookmarkStart w:id="6" w:name="OLE_LINK11"/>
       <w:bookmarkStart w:id="7" w:name="OLE_LINK91"/>
-      <w:bookmarkStart w:id="8" w:name="OLE_LINK11"/>
-      <w:bookmarkStart w:id="9" w:name="OLE_LINK21"/>
+      <w:bookmarkStart w:id="8" w:name="OLE_LINK21"/>
+      <w:bookmarkStart w:id="9" w:name="OLE_LINK11"/>
       <w:bookmarkStart w:id="10" w:name="OLE_LINK91"/>
-      <w:bookmarkStart w:id="11" w:name="OLE_LINK11"/>
+      <w:bookmarkStart w:id="11" w:name="OLE_LINK21"/>
       <w:bookmarkEnd w:id="9"/>
       <w:bookmarkEnd w:id="10"/>
       <w:bookmarkEnd w:id="11"/>
@@ -1381,7 +1381,7 @@
             </w:tcBorders>
             <w:shd w:fill="auto" w:val="clear"/>
             <w:tcMar>
-              <w:left w:w="78" w:type="dxa"/>
+              <w:left w:w="73" w:type="dxa"/>
               <w:right w:w="108" w:type="dxa"/>
             </w:tcMar>
           </w:tcPr>
@@ -1416,7 +1416,7 @@
             </w:tcBorders>
             <w:shd w:fill="auto" w:val="clear"/>
             <w:tcMar>
-              <w:left w:w="78" w:type="dxa"/>
+              <w:left w:w="73" w:type="dxa"/>
               <w:right w:w="108" w:type="dxa"/>
             </w:tcMar>
           </w:tcPr>
@@ -1452,7 +1452,7 @@
             </w:tcBorders>
             <w:shd w:fill="auto" w:val="clear"/>
             <w:tcMar>
-              <w:left w:w="78" w:type="dxa"/>
+              <w:left w:w="73" w:type="dxa"/>
               <w:right w:w="108" w:type="dxa"/>
             </w:tcMar>
           </w:tcPr>
@@ -1523,7 +1523,7 @@
             </w:tcBorders>
             <w:shd w:fill="auto" w:val="clear"/>
             <w:tcMar>
-              <w:left w:w="78" w:type="dxa"/>
+              <w:left w:w="73" w:type="dxa"/>
               <w:right w:w="108" w:type="dxa"/>
             </w:tcMar>
           </w:tcPr>
@@ -1553,7 +1553,7 @@
             </w:tcBorders>
             <w:shd w:fill="auto" w:val="clear"/>
             <w:tcMar>
-              <w:left w:w="78" w:type="dxa"/>
+              <w:left w:w="73" w:type="dxa"/>
               <w:right w:w="108" w:type="dxa"/>
             </w:tcMar>
           </w:tcPr>
@@ -1584,7 +1584,7 @@
             </w:tcBorders>
             <w:shd w:fill="auto" w:val="clear"/>
             <w:tcMar>
-              <w:left w:w="78" w:type="dxa"/>
+              <w:left w:w="73" w:type="dxa"/>
               <w:right w:w="108" w:type="dxa"/>
             </w:tcMar>
           </w:tcPr>
@@ -1646,7 +1646,7 @@
             </w:tcBorders>
             <w:shd w:fill="auto" w:val="clear"/>
             <w:tcMar>
-              <w:left w:w="78" w:type="dxa"/>
+              <w:left w:w="73" w:type="dxa"/>
               <w:right w:w="108" w:type="dxa"/>
             </w:tcMar>
           </w:tcPr>
@@ -1676,7 +1676,7 @@
             </w:tcBorders>
             <w:shd w:fill="auto" w:val="clear"/>
             <w:tcMar>
-              <w:left w:w="78" w:type="dxa"/>
+              <w:left w:w="73" w:type="dxa"/>
               <w:right w:w="108" w:type="dxa"/>
             </w:tcMar>
           </w:tcPr>
@@ -1707,7 +1707,7 @@
             </w:tcBorders>
             <w:shd w:fill="auto" w:val="clear"/>
             <w:tcMar>
-              <w:left w:w="78" w:type="dxa"/>
+              <w:left w:w="73" w:type="dxa"/>
               <w:right w:w="108" w:type="dxa"/>
             </w:tcMar>
           </w:tcPr>
@@ -1770,7 +1770,7 @@
             </w:tcBorders>
             <w:shd w:fill="auto" w:val="clear"/>
             <w:tcMar>
-              <w:left w:w="78" w:type="dxa"/>
+              <w:left w:w="73" w:type="dxa"/>
               <w:right w:w="108" w:type="dxa"/>
             </w:tcMar>
           </w:tcPr>
@@ -1800,7 +1800,7 @@
             </w:tcBorders>
             <w:shd w:fill="auto" w:val="clear"/>
             <w:tcMar>
-              <w:left w:w="78" w:type="dxa"/>
+              <w:left w:w="73" w:type="dxa"/>
               <w:right w:w="108" w:type="dxa"/>
             </w:tcMar>
           </w:tcPr>
@@ -1831,7 +1831,7 @@
             </w:tcBorders>
             <w:shd w:fill="auto" w:val="clear"/>
             <w:tcMar>
-              <w:left w:w="78" w:type="dxa"/>
+              <w:left w:w="73" w:type="dxa"/>
               <w:right w:w="108" w:type="dxa"/>
             </w:tcMar>
           </w:tcPr>
@@ -1896,7 +1896,7 @@
             </w:tcBorders>
             <w:shd w:fill="auto" w:val="clear"/>
             <w:tcMar>
-              <w:left w:w="78" w:type="dxa"/>
+              <w:left w:w="73" w:type="dxa"/>
               <w:right w:w="108" w:type="dxa"/>
             </w:tcMar>
           </w:tcPr>
@@ -1926,7 +1926,7 @@
             </w:tcBorders>
             <w:shd w:fill="auto" w:val="clear"/>
             <w:tcMar>
-              <w:left w:w="78" w:type="dxa"/>
+              <w:left w:w="73" w:type="dxa"/>
               <w:right w:w="108" w:type="dxa"/>
             </w:tcMar>
           </w:tcPr>
@@ -1957,7 +1957,7 @@
             </w:tcBorders>
             <w:shd w:fill="auto" w:val="clear"/>
             <w:tcMar>
-              <w:left w:w="78" w:type="dxa"/>
+              <w:left w:w="73" w:type="dxa"/>
               <w:right w:w="108" w:type="dxa"/>
             </w:tcMar>
           </w:tcPr>
@@ -2017,7 +2017,7 @@
             </w:tcBorders>
             <w:shd w:fill="auto" w:val="clear"/>
             <w:tcMar>
-              <w:left w:w="78" w:type="dxa"/>
+              <w:left w:w="73" w:type="dxa"/>
               <w:right w:w="108" w:type="dxa"/>
             </w:tcMar>
           </w:tcPr>
@@ -2047,7 +2047,7 @@
             </w:tcBorders>
             <w:shd w:fill="auto" w:val="clear"/>
             <w:tcMar>
-              <w:left w:w="78" w:type="dxa"/>
+              <w:left w:w="73" w:type="dxa"/>
               <w:right w:w="108" w:type="dxa"/>
             </w:tcMar>
           </w:tcPr>
@@ -2078,7 +2078,7 @@
             </w:tcBorders>
             <w:shd w:fill="auto" w:val="clear"/>
             <w:tcMar>
-              <w:left w:w="78" w:type="dxa"/>
+              <w:left w:w="73" w:type="dxa"/>
               <w:right w:w="108" w:type="dxa"/>
             </w:tcMar>
           </w:tcPr>
@@ -2141,7 +2141,7 @@
             </w:tcBorders>
             <w:shd w:fill="auto" w:val="clear"/>
             <w:tcMar>
-              <w:left w:w="78" w:type="dxa"/>
+              <w:left w:w="73" w:type="dxa"/>
               <w:right w:w="108" w:type="dxa"/>
             </w:tcMar>
           </w:tcPr>
@@ -2171,7 +2171,7 @@
             </w:tcBorders>
             <w:shd w:fill="auto" w:val="clear"/>
             <w:tcMar>
-              <w:left w:w="78" w:type="dxa"/>
+              <w:left w:w="73" w:type="dxa"/>
               <w:right w:w="108" w:type="dxa"/>
             </w:tcMar>
           </w:tcPr>
@@ -2202,7 +2202,7 @@
             </w:tcBorders>
             <w:shd w:fill="auto" w:val="clear"/>
             <w:tcMar>
-              <w:left w:w="78" w:type="dxa"/>
+              <w:left w:w="73" w:type="dxa"/>
               <w:right w:w="108" w:type="dxa"/>
             </w:tcMar>
           </w:tcPr>
@@ -2286,7 +2286,7 @@
             </w:tcBorders>
             <w:shd w:fill="auto" w:val="clear"/>
             <w:tcMar>
-              <w:left w:w="78" w:type="dxa"/>
+              <w:left w:w="73" w:type="dxa"/>
               <w:right w:w="108" w:type="dxa"/>
             </w:tcMar>
           </w:tcPr>
@@ -2316,7 +2316,7 @@
             </w:tcBorders>
             <w:shd w:fill="auto" w:val="clear"/>
             <w:tcMar>
-              <w:left w:w="78" w:type="dxa"/>
+              <w:left w:w="73" w:type="dxa"/>
               <w:right w:w="108" w:type="dxa"/>
             </w:tcMar>
           </w:tcPr>
@@ -2415,7 +2415,7 @@
             </w:tcBorders>
             <w:shd w:fill="auto" w:val="clear"/>
             <w:tcMar>
-              <w:left w:w="78" w:type="dxa"/>
+              <w:left w:w="73" w:type="dxa"/>
               <w:right w:w="108" w:type="dxa"/>
             </w:tcMar>
           </w:tcPr>
@@ -2454,7 +2454,7 @@
             </w:tcBorders>
             <w:shd w:fill="auto" w:val="clear"/>
             <w:tcMar>
-              <w:left w:w="78" w:type="dxa"/>
+              <w:left w:w="73" w:type="dxa"/>
               <w:right w:w="108" w:type="dxa"/>
             </w:tcMar>
           </w:tcPr>
@@ -2562,7 +2562,7 @@
             </w:tcBorders>
             <w:shd w:fill="auto" w:val="clear"/>
             <w:tcMar>
-              <w:left w:w="78" w:type="dxa"/>
+              <w:left w:w="73" w:type="dxa"/>
               <w:right w:w="108" w:type="dxa"/>
             </w:tcMar>
           </w:tcPr>
@@ -2590,7 +2590,7 @@
             </w:tcBorders>
             <w:shd w:fill="auto" w:val="clear"/>
             <w:tcMar>
-              <w:left w:w="78" w:type="dxa"/>
+              <w:left w:w="73" w:type="dxa"/>
               <w:right w:w="108" w:type="dxa"/>
             </w:tcMar>
           </w:tcPr>
@@ -2708,7 +2708,7 @@
             </w:tcBorders>
             <w:shd w:fill="auto" w:val="clear"/>
             <w:tcMar>
-              <w:left w:w="78" w:type="dxa"/>
+              <w:left w:w="73" w:type="dxa"/>
               <w:right w:w="108" w:type="dxa"/>
             </w:tcMar>
           </w:tcPr>
@@ -2738,7 +2738,7 @@
             </w:tcBorders>
             <w:shd w:fill="auto" w:val="clear"/>
             <w:tcMar>
-              <w:left w:w="78" w:type="dxa"/>
+              <w:left w:w="73" w:type="dxa"/>
               <w:right w:w="108" w:type="dxa"/>
             </w:tcMar>
           </w:tcPr>
@@ -2829,7 +2829,7 @@
             </w:tcBorders>
             <w:shd w:fill="auto" w:val="clear"/>
             <w:tcMar>
-              <w:left w:w="78" w:type="dxa"/>
+              <w:left w:w="73" w:type="dxa"/>
               <w:right w:w="108" w:type="dxa"/>
             </w:tcMar>
           </w:tcPr>
@@ -2859,7 +2859,7 @@
             </w:tcBorders>
             <w:shd w:fill="auto" w:val="clear"/>
             <w:tcMar>
-              <w:left w:w="78" w:type="dxa"/>
+              <w:left w:w="73" w:type="dxa"/>
               <w:right w:w="108" w:type="dxa"/>
             </w:tcMar>
           </w:tcPr>
@@ -2952,7 +2952,7 @@
             </w:tcBorders>
             <w:shd w:fill="auto" w:val="clear"/>
             <w:tcMar>
-              <w:left w:w="78" w:type="dxa"/>
+              <w:left w:w="73" w:type="dxa"/>
               <w:right w:w="108" w:type="dxa"/>
             </w:tcMar>
           </w:tcPr>
@@ -2982,7 +2982,7 @@
             </w:tcBorders>
             <w:shd w:fill="auto" w:val="clear"/>
             <w:tcMar>
-              <w:left w:w="78" w:type="dxa"/>
+              <w:left w:w="73" w:type="dxa"/>
               <w:right w:w="108" w:type="dxa"/>
             </w:tcMar>
           </w:tcPr>
@@ -3088,7 +3088,7 @@
             </w:tcBorders>
             <w:shd w:fill="auto" w:val="clear"/>
             <w:tcMar>
-              <w:left w:w="78" w:type="dxa"/>
+              <w:left w:w="73" w:type="dxa"/>
               <w:right w:w="108" w:type="dxa"/>
             </w:tcMar>
           </w:tcPr>
@@ -3120,7 +3120,7 @@
             </w:tcBorders>
             <w:shd w:fill="auto" w:val="clear"/>
             <w:tcMar>
-              <w:left w:w="78" w:type="dxa"/>
+              <w:left w:w="73" w:type="dxa"/>
               <w:right w:w="108" w:type="dxa"/>
             </w:tcMar>
           </w:tcPr>
@@ -3209,7 +3209,7 @@
             </w:tcBorders>
             <w:shd w:fill="auto" w:val="clear"/>
             <w:tcMar>
-              <w:left w:w="78" w:type="dxa"/>
+              <w:left w:w="73" w:type="dxa"/>
               <w:right w:w="108" w:type="dxa"/>
             </w:tcMar>
           </w:tcPr>
@@ -3239,7 +3239,7 @@
             </w:tcBorders>
             <w:shd w:fill="auto" w:val="clear"/>
             <w:tcMar>
-              <w:left w:w="78" w:type="dxa"/>
+              <w:left w:w="73" w:type="dxa"/>
               <w:right w:w="108" w:type="dxa"/>
             </w:tcMar>
           </w:tcPr>
@@ -3330,7 +3330,7 @@
             </w:tcBorders>
             <w:shd w:fill="auto" w:val="clear"/>
             <w:tcMar>
-              <w:left w:w="78" w:type="dxa"/>
+              <w:left w:w="73" w:type="dxa"/>
               <w:right w:w="108" w:type="dxa"/>
             </w:tcMar>
           </w:tcPr>
@@ -3360,7 +3360,7 @@
             </w:tcBorders>
             <w:shd w:fill="auto" w:val="clear"/>
             <w:tcMar>
-              <w:left w:w="78" w:type="dxa"/>
+              <w:left w:w="73" w:type="dxa"/>
               <w:right w:w="108" w:type="dxa"/>
             </w:tcMar>
           </w:tcPr>
@@ -3466,7 +3466,7 @@
             </w:tcBorders>
             <w:shd w:fill="auto" w:val="clear"/>
             <w:tcMar>
-              <w:left w:w="78" w:type="dxa"/>
+              <w:left w:w="73" w:type="dxa"/>
               <w:right w:w="108" w:type="dxa"/>
             </w:tcMar>
           </w:tcPr>
@@ -3496,7 +3496,7 @@
             </w:tcBorders>
             <w:shd w:fill="auto" w:val="clear"/>
             <w:tcMar>
-              <w:left w:w="78" w:type="dxa"/>
+              <w:left w:w="73" w:type="dxa"/>
               <w:right w:w="108" w:type="dxa"/>
             </w:tcMar>
           </w:tcPr>
@@ -3583,7 +3583,7 @@
             </w:tcBorders>
             <w:shd w:fill="auto" w:val="clear"/>
             <w:tcMar>
-              <w:left w:w="78" w:type="dxa"/>
+              <w:left w:w="73" w:type="dxa"/>
               <w:right w:w="108" w:type="dxa"/>
             </w:tcMar>
           </w:tcPr>
@@ -3613,7 +3613,7 @@
             </w:tcBorders>
             <w:shd w:fill="auto" w:val="clear"/>
             <w:tcMar>
-              <w:left w:w="78" w:type="dxa"/>
+              <w:left w:w="73" w:type="dxa"/>
               <w:right w:w="108" w:type="dxa"/>
             </w:tcMar>
           </w:tcPr>
@@ -3704,7 +3704,7 @@
             </w:tcBorders>
             <w:shd w:fill="auto" w:val="clear"/>
             <w:tcMar>
-              <w:left w:w="78" w:type="dxa"/>
+              <w:left w:w="73" w:type="dxa"/>
               <w:right w:w="108" w:type="dxa"/>
             </w:tcMar>
           </w:tcPr>
@@ -3734,7 +3734,7 @@
             </w:tcBorders>
             <w:shd w:fill="auto" w:val="clear"/>
             <w:tcMar>
-              <w:left w:w="78" w:type="dxa"/>
+              <w:left w:w="73" w:type="dxa"/>
               <w:right w:w="108" w:type="dxa"/>
             </w:tcMar>
           </w:tcPr>
@@ -3840,7 +3840,7 @@
             </w:tcBorders>
             <w:shd w:fill="auto" w:val="clear"/>
             <w:tcMar>
-              <w:left w:w="78" w:type="dxa"/>
+              <w:left w:w="73" w:type="dxa"/>
               <w:right w:w="108" w:type="dxa"/>
             </w:tcMar>
           </w:tcPr>
@@ -3870,7 +3870,7 @@
             </w:tcBorders>
             <w:shd w:fill="auto" w:val="clear"/>
             <w:tcMar>
-              <w:left w:w="78" w:type="dxa"/>
+              <w:left w:w="73" w:type="dxa"/>
               <w:right w:w="108" w:type="dxa"/>
             </w:tcMar>
           </w:tcPr>
@@ -3963,7 +3963,7 @@
             </w:tcBorders>
             <w:shd w:fill="auto" w:val="clear"/>
             <w:tcMar>
-              <w:left w:w="78" w:type="dxa"/>
+              <w:left w:w="73" w:type="dxa"/>
               <w:right w:w="108" w:type="dxa"/>
             </w:tcMar>
           </w:tcPr>
@@ -3993,7 +3993,7 @@
             </w:tcBorders>
             <w:shd w:fill="auto" w:val="clear"/>
             <w:tcMar>
-              <w:left w:w="78" w:type="dxa"/>
+              <w:left w:w="73" w:type="dxa"/>
               <w:right w:w="108" w:type="dxa"/>
             </w:tcMar>
           </w:tcPr>
@@ -4084,7 +4084,7 @@
             </w:tcBorders>
             <w:shd w:fill="auto" w:val="clear"/>
             <w:tcMar>
-              <w:left w:w="78" w:type="dxa"/>
+              <w:left w:w="73" w:type="dxa"/>
               <w:right w:w="108" w:type="dxa"/>
             </w:tcMar>
           </w:tcPr>
@@ -4114,7 +4114,7 @@
             </w:tcBorders>
             <w:shd w:fill="auto" w:val="clear"/>
             <w:tcMar>
-              <w:left w:w="78" w:type="dxa"/>
+              <w:left w:w="73" w:type="dxa"/>
               <w:right w:w="108" w:type="dxa"/>
             </w:tcMar>
           </w:tcPr>
@@ -4226,7 +4226,7 @@
             </w:tcBorders>
             <w:shd w:fill="auto" w:val="clear"/>
             <w:tcMar>
-              <w:left w:w="78" w:type="dxa"/>
+              <w:left w:w="73" w:type="dxa"/>
               <w:right w:w="108" w:type="dxa"/>
             </w:tcMar>
           </w:tcPr>
@@ -4256,7 +4256,7 @@
             </w:tcBorders>
             <w:shd w:fill="auto" w:val="clear"/>
             <w:tcMar>
-              <w:left w:w="78" w:type="dxa"/>
+              <w:left w:w="73" w:type="dxa"/>
               <w:right w:w="108" w:type="dxa"/>
             </w:tcMar>
           </w:tcPr>
@@ -4353,7 +4353,7 @@
             </w:tcBorders>
             <w:shd w:fill="auto" w:val="clear"/>
             <w:tcMar>
-              <w:left w:w="78" w:type="dxa"/>
+              <w:left w:w="73" w:type="dxa"/>
               <w:right w:w="108" w:type="dxa"/>
             </w:tcMar>
           </w:tcPr>
@@ -4383,7 +4383,7 @@
             </w:tcBorders>
             <w:shd w:fill="auto" w:val="clear"/>
             <w:tcMar>
-              <w:left w:w="78" w:type="dxa"/>
+              <w:left w:w="73" w:type="dxa"/>
               <w:right w:w="108" w:type="dxa"/>
             </w:tcMar>
           </w:tcPr>
@@ -4474,7 +4474,7 @@
             </w:tcBorders>
             <w:shd w:fill="auto" w:val="clear"/>
             <w:tcMar>
-              <w:left w:w="78" w:type="dxa"/>
+              <w:left w:w="73" w:type="dxa"/>
               <w:right w:w="108" w:type="dxa"/>
             </w:tcMar>
           </w:tcPr>
@@ -4504,7 +4504,7 @@
             </w:tcBorders>
             <w:shd w:fill="auto" w:val="clear"/>
             <w:tcMar>
-              <w:left w:w="78" w:type="dxa"/>
+              <w:left w:w="73" w:type="dxa"/>
               <w:right w:w="108" w:type="dxa"/>
             </w:tcMar>
           </w:tcPr>
@@ -4610,7 +4610,7 @@
             </w:tcBorders>
             <w:shd w:fill="auto" w:val="clear"/>
             <w:tcMar>
-              <w:left w:w="78" w:type="dxa"/>
+              <w:left w:w="73" w:type="dxa"/>
               <w:right w:w="108" w:type="dxa"/>
             </w:tcMar>
           </w:tcPr>
@@ -4640,7 +4640,7 @@
             </w:tcBorders>
             <w:shd w:fill="auto" w:val="clear"/>
             <w:tcMar>
-              <w:left w:w="78" w:type="dxa"/>
+              <w:left w:w="73" w:type="dxa"/>
               <w:right w:w="108" w:type="dxa"/>
             </w:tcMar>
           </w:tcPr>
@@ -4664,12 +4664,12 @@
               </w:rPr>
               <w:t>Посчитайте значение правдоподобия модели</w:t>
             </w:r>
-            <w:bookmarkStart w:id="13" w:name="MathJax-Span-773"/>
-            <w:bookmarkStart w:id="14" w:name="MathJax-Span-772"/>
-            <w:bookmarkStart w:id="15" w:name="MathJax-Span-771"/>
-            <w:bookmarkStart w:id="16" w:name="MathJax-Span-770"/>
-            <w:bookmarkStart w:id="17" w:name="MathJax-Span-769"/>
-            <w:bookmarkStart w:id="18" w:name="MathJax-Element-30-Frame"/>
+            <w:bookmarkStart w:id="13" w:name="MathJax-Element-30-Frame"/>
+            <w:bookmarkStart w:id="14" w:name="MathJax-Span-769"/>
+            <w:bookmarkStart w:id="15" w:name="MathJax-Span-770"/>
+            <w:bookmarkStart w:id="16" w:name="MathJax-Span-771"/>
+            <w:bookmarkStart w:id="17" w:name="MathJax-Span-772"/>
+            <w:bookmarkStart w:id="18" w:name="MathJax-Span-773"/>
             <w:bookmarkEnd w:id="13"/>
             <w:bookmarkEnd w:id="14"/>
             <w:bookmarkEnd w:id="15"/>
@@ -4749,9 +4749,9 @@
               </w:rPr>
               <w:t xml:space="preserve">, </w:t>
             </w:r>
-            <w:bookmarkStart w:id="24" w:name="MathJax-Span-784"/>
+            <w:bookmarkStart w:id="24" w:name="MathJax-Span-782"/>
             <w:bookmarkStart w:id="25" w:name="MathJax-Span-783"/>
-            <w:bookmarkStart w:id="26" w:name="MathJax-Span-782"/>
+            <w:bookmarkStart w:id="26" w:name="MathJax-Span-784"/>
             <w:bookmarkEnd w:id="24"/>
             <w:bookmarkEnd w:id="25"/>
             <w:bookmarkEnd w:id="26"/>
@@ -4869,7 +4869,7 @@
             </w:tcBorders>
             <w:shd w:fill="auto" w:val="clear"/>
             <w:tcMar>
-              <w:left w:w="78" w:type="dxa"/>
+              <w:left w:w="73" w:type="dxa"/>
               <w:right w:w="108" w:type="dxa"/>
             </w:tcMar>
           </w:tcPr>
@@ -4899,7 +4899,7 @@
             </w:tcBorders>
             <w:shd w:fill="auto" w:val="clear"/>
             <w:tcMar>
-              <w:left w:w="78" w:type="dxa"/>
+              <w:left w:w="73" w:type="dxa"/>
               <w:right w:w="108" w:type="dxa"/>
             </w:tcMar>
           </w:tcPr>
@@ -4992,7 +4992,7 @@
             </w:tcBorders>
             <w:shd w:fill="auto" w:val="clear"/>
             <w:tcMar>
-              <w:left w:w="78" w:type="dxa"/>
+              <w:left w:w="73" w:type="dxa"/>
               <w:right w:w="108" w:type="dxa"/>
             </w:tcMar>
           </w:tcPr>
@@ -5022,7 +5022,7 @@
             </w:tcBorders>
             <w:shd w:fill="auto" w:val="clear"/>
             <w:tcMar>
-              <w:left w:w="78" w:type="dxa"/>
+              <w:left w:w="73" w:type="dxa"/>
               <w:right w:w="108" w:type="dxa"/>
             </w:tcMar>
           </w:tcPr>
@@ -5118,7 +5118,7 @@
             </w:tcBorders>
             <w:shd w:fill="auto" w:val="clear"/>
             <w:tcMar>
-              <w:left w:w="78" w:type="dxa"/>
+              <w:left w:w="73" w:type="dxa"/>
               <w:right w:w="108" w:type="dxa"/>
             </w:tcMar>
           </w:tcPr>
@@ -5214,7 +5214,7 @@
             </w:tcBorders>
             <w:shd w:fill="auto" w:val="clear"/>
             <w:tcMar>
-              <w:left w:w="78" w:type="dxa"/>
+              <w:left w:w="73" w:type="dxa"/>
               <w:right w:w="108" w:type="dxa"/>
             </w:tcMar>
           </w:tcPr>
@@ -5310,7 +5310,7 @@
             </w:tcBorders>
             <w:shd w:fill="auto" w:val="clear"/>
             <w:tcMar>
-              <w:left w:w="78" w:type="dxa"/>
+              <w:left w:w="73" w:type="dxa"/>
               <w:right w:w="108" w:type="dxa"/>
             </w:tcMar>
           </w:tcPr>
@@ -5408,7 +5408,7 @@
             </w:tcBorders>
             <w:shd w:fill="auto" w:val="clear"/>
             <w:tcMar>
-              <w:left w:w="78" w:type="dxa"/>
+              <w:left w:w="73" w:type="dxa"/>
               <w:right w:w="108" w:type="dxa"/>
             </w:tcMar>
           </w:tcPr>
@@ -5803,31 +5803,7 @@
           <w:szCs w:val="24"/>
           <w:lang w:eastAsia="ru-RU"/>
         </w:rPr>
-        <w:t xml:space="preserve">Итоговая оценка за курс состоит из оценок за </w:t>
-      </w:r>
-      <w:r>
-        <w:rPr>
-          <w:color w:val="000000"/>
-          <w:szCs w:val="24"/>
-          <w:lang w:eastAsia="ru-RU"/>
-        </w:rPr>
-        <w:t xml:space="preserve">самостоятельные </w:t>
-      </w:r>
-      <w:r>
-        <w:rPr>
-          <w:color w:val="000000"/>
-          <w:szCs w:val="24"/>
-          <w:lang w:eastAsia="ru-RU"/>
-        </w:rPr>
-        <w:t>работ</w:t>
-      </w:r>
-      <w:r>
-        <w:rPr>
-          <w:color w:val="000000"/>
-          <w:szCs w:val="24"/>
-          <w:lang w:eastAsia="ru-RU"/>
-        </w:rPr>
-        <w:t>ы по следующей формуле:</w:t>
+        <w:t>Итоговая оценка за курс состоит из оценок за самостоятельные работы по следующей формуле:</w:t>
       </w:r>
     </w:p>
     <w:p>
@@ -6237,7 +6213,11 @@
         </w:rPr>
       </w:pPr>
       <w:r>
-        <w:rPr/>
+        <w:rPr>
+          <w:color w:val="000000"/>
+          <w:szCs w:val="24"/>
+          <w:lang w:eastAsia="ru-RU"/>
+        </w:rPr>
       </w:r>
     </w:p>
     <w:p>
@@ -6268,7 +6248,11 @@
         </w:rPr>
       </w:pPr>
       <w:r>
-        <w:rPr/>
+        <w:rPr>
+          <w:color w:val="000000"/>
+          <w:szCs w:val="24"/>
+          <w:lang w:eastAsia="ru-RU"/>
+        </w:rPr>
       </w:r>
     </w:p>
     <w:p>
@@ -6686,30 +6670,20 @@
           <w:p>
             <w:pPr>
               <w:pStyle w:val="Normal"/>
+              <w:widowControl/>
               <w:tabs>
                 <w:tab w:val="left" w:pos="284" w:leader="none"/>
               </w:tabs>
-              <w:ind w:left="360" w:hanging="360"/>
-              <w:jc w:val="both"/>
+              <w:suppressAutoHyphens w:val="false"/>
+              <w:bidi w:val="0"/>
+              <w:ind w:left="0" w:right="0" w:hanging="0"/>
+              <w:jc w:val="left"/>
               <w:rPr/>
             </w:pPr>
             <w:r>
-              <w:rPr>
-                <w:sz w:val="22"/>
-                <w:lang w:val="en-US"/>
-              </w:rPr>
-              <w:t xml:space="preserve">Velupillai, Viveka. An introduction to linguistic typology. Benjamins, 2012. – URL: </w:t>
-            </w:r>
-            <w:hyperlink r:id="rId2">
-              <w:r>
-                <w:rPr>
-                  <w:rStyle w:val="InternetLink"/>
-                  <w:sz w:val="22"/>
-                  <w:lang w:val="en-US"/>
-                </w:rPr>
-                <w:t>https://ebookcentral.proquest.com/lib/hselibrary-ebooks/detail.action?docID=988855</w:t>
-              </w:r>
-            </w:hyperlink>
+              <w:rPr/>
+              <w:t>Xie, Y. Dynamic documents with R and knitr / Y. Xie. – Boca Raton; London; New York: CRC Press, 2014. – 190 с. – (The R series) . – На англ. яз. - ISBN 978-1-482-20353-0.</w:t>
+            </w:r>
           </w:p>
         </w:tc>
       </w:tr>
@@ -6775,17 +6749,18 @@
           <w:p>
             <w:pPr>
               <w:pStyle w:val="Normal"/>
-              <w:ind w:left="360" w:hanging="360"/>
-              <w:jc w:val="both"/>
+              <w:widowControl/>
+              <w:suppressAutoHyphens w:val="false"/>
+              <w:bidi w:val="0"/>
+              <w:ind w:left="0" w:right="0" w:hanging="0"/>
+              <w:jc w:val="left"/>
+              <w:rPr/>
+            </w:pPr>
+            <w:r>
               <w:rPr>
                 <w:sz w:val="22"/>
               </w:rPr>
-            </w:pPr>
-            <w:r>
-              <w:rPr>
-                <w:sz w:val="22"/>
-              </w:rPr>
-              <w:t>Алпатов В. М. История лингвистических учений: учеб. пособие. 2005. Языки славянской культуры Пол. индекс: 800 А516 ISBN: 5-9551007-7-6</w:t>
+              <w:t>Spector, P. Data manipulation with R / P. Spector. – New York: Springer, 2008. – 152 с. – (Use R!). – На англ. яз. - ISBN 978-0-387-74730-9.</w:t>
             </w:r>
           </w:p>
         </w:tc>
@@ -6844,30 +6819,18 @@
           <w:p>
             <w:pPr>
               <w:pStyle w:val="Normal"/>
-              <w:ind w:left="360" w:hanging="360"/>
-              <w:jc w:val="both"/>
+              <w:widowControl/>
+              <w:suppressAutoHyphens w:val="false"/>
+              <w:bidi w:val="0"/>
+              <w:ind w:left="0" w:right="0" w:hanging="0"/>
+              <w:jc w:val="left"/>
+              <w:rPr/>
+            </w:pPr>
+            <w:r>
               <w:rPr>
                 <w:sz w:val="22"/>
               </w:rPr>
-            </w:pPr>
-            <w:r>
-              <w:rPr>
-                <w:sz w:val="22"/>
-              </w:rPr>
-              <w:t xml:space="preserve">Зализняк А. А. Слово о полку Игореве: Взгляд лингвиста. 2007. Рукописные памятники Древней Руси. Пол. индекс: 800 З-236 </w:t>
-            </w:r>
-            <w:r>
-              <w:rPr>
-                <w:sz w:val="22"/>
-                <w:lang w:val="en-US"/>
-              </w:rPr>
-              <w:t>ISBN</w:t>
-            </w:r>
-            <w:r>
-              <w:rPr>
-                <w:sz w:val="22"/>
-              </w:rPr>
-              <w:t>: 5-9551018-8-8</w:t>
+              <w:t>Wickham, H. ggplot2: elegant graphics for data analysis / H. Wickham. – Dordrecht: Springer, 2009. – 212 с. – (Use R!). – На англ. яз. - ISBN 978-0-387-98140-6.</w:t>
             </w:r>
           </w:p>
         </w:tc>
@@ -6926,224 +6889,18 @@
           <w:p>
             <w:pPr>
               <w:pStyle w:val="Normal"/>
-              <w:ind w:left="360" w:hanging="360"/>
-              <w:jc w:val="both"/>
+              <w:widowControl/>
+              <w:suppressAutoHyphens w:val="false"/>
+              <w:bidi w:val="0"/>
+              <w:ind w:left="0" w:right="0" w:hanging="0"/>
+              <w:jc w:val="left"/>
+              <w:rPr/>
+            </w:pPr>
+            <w:r>
               <w:rPr>
                 <w:sz w:val="22"/>
               </w:rPr>
-            </w:pPr>
-            <w:r>
-              <w:rPr>
-                <w:sz w:val="22"/>
-              </w:rPr>
-              <w:t>Маслов Ю. С. Введение в языкознание: учебник для вузов. 2005. СПбГУ Пол. индекс: 800 М316</w:t>
-            </w:r>
-          </w:p>
-        </w:tc>
-      </w:tr>
-      <w:tr>
-        <w:trPr/>
-        <w:tc>
-          <w:tcPr>
-            <w:tcW w:w="768" w:type="dxa"/>
-            <w:tcBorders>
-              <w:top w:val="single" w:sz="4" w:space="0" w:color="000000"/>
-              <w:left w:val="single" w:sz="4" w:space="0" w:color="000000"/>
-              <w:bottom w:val="single" w:sz="4" w:space="0" w:color="000000"/>
-              <w:insideH w:val="single" w:sz="4" w:space="0" w:color="000000"/>
-            </w:tcBorders>
-            <w:shd w:fill="auto" w:val="clear"/>
-          </w:tcPr>
-          <w:p>
-            <w:pPr>
-              <w:pStyle w:val="Normal"/>
-              <w:tabs>
-                <w:tab w:val="left" w:pos="2115" w:leader="none"/>
-              </w:tabs>
-              <w:ind w:right="24" w:hanging="0"/>
-              <w:jc w:val="center"/>
-              <w:rPr/>
-            </w:pPr>
-            <w:r>
-              <w:rPr>
-                <w:rFonts w:eastAsia="Times New Roman"/>
-                <w:sz w:val="22"/>
-              </w:rPr>
-              <w:t>5.</w:t>
-            </w:r>
-          </w:p>
-        </w:tc>
-        <w:tc>
-          <w:tcPr>
-            <w:tcW w:w="9276" w:type="dxa"/>
-            <w:tcBorders>
-              <w:top w:val="single" w:sz="4" w:space="0" w:color="000000"/>
-              <w:left w:val="single" w:sz="4" w:space="0" w:color="000000"/>
-              <w:bottom w:val="single" w:sz="4" w:space="0" w:color="000000"/>
-              <w:right w:val="single" w:sz="4" w:space="0" w:color="000000"/>
-              <w:insideH w:val="single" w:sz="4" w:space="0" w:color="000000"/>
-              <w:insideV w:val="single" w:sz="4" w:space="0" w:color="000000"/>
-            </w:tcBorders>
-            <w:shd w:fill="auto" w:val="clear"/>
-            <w:tcMar>
-              <w:top w:w="15" w:type="dxa"/>
-              <w:left w:w="-5" w:type="dxa"/>
-              <w:bottom w:w="15" w:type="dxa"/>
-              <w:right w:w="15" w:type="dxa"/>
-            </w:tcMar>
-          </w:tcPr>
-          <w:p>
-            <w:pPr>
-              <w:pStyle w:val="Normal"/>
-              <w:ind w:left="360" w:hanging="360"/>
-              <w:jc w:val="both"/>
-              <w:rPr>
-                <w:sz w:val="22"/>
-              </w:rPr>
-            </w:pPr>
-            <w:r>
-              <w:rPr>
-                <w:sz w:val="22"/>
-              </w:rPr>
-              <w:t>Пост.наука – популярные минилекции о лингвистике (https://postnauka.ru/courses)</w:t>
-            </w:r>
-          </w:p>
-        </w:tc>
-      </w:tr>
-      <w:tr>
-        <w:trPr/>
-        <w:tc>
-          <w:tcPr>
-            <w:tcW w:w="768" w:type="dxa"/>
-            <w:tcBorders>
-              <w:top w:val="single" w:sz="4" w:space="0" w:color="000000"/>
-              <w:left w:val="single" w:sz="4" w:space="0" w:color="000000"/>
-              <w:bottom w:val="single" w:sz="4" w:space="0" w:color="000000"/>
-              <w:insideH w:val="single" w:sz="4" w:space="0" w:color="000000"/>
-            </w:tcBorders>
-            <w:shd w:fill="auto" w:val="clear"/>
-          </w:tcPr>
-          <w:p>
-            <w:pPr>
-              <w:pStyle w:val="Normal"/>
-              <w:tabs>
-                <w:tab w:val="left" w:pos="2115" w:leader="none"/>
-              </w:tabs>
-              <w:ind w:right="24" w:hanging="0"/>
-              <w:jc w:val="center"/>
-              <w:rPr/>
-            </w:pPr>
-            <w:r>
-              <w:rPr>
-                <w:rFonts w:eastAsia="Times New Roman"/>
-                <w:sz w:val="22"/>
-              </w:rPr>
-              <w:t>6.</w:t>
-            </w:r>
-          </w:p>
-        </w:tc>
-        <w:tc>
-          <w:tcPr>
-            <w:tcW w:w="9276" w:type="dxa"/>
-            <w:tcBorders>
-              <w:top w:val="single" w:sz="4" w:space="0" w:color="000000"/>
-              <w:left w:val="single" w:sz="4" w:space="0" w:color="000000"/>
-              <w:bottom w:val="single" w:sz="4" w:space="0" w:color="000000"/>
-              <w:right w:val="single" w:sz="4" w:space="0" w:color="000000"/>
-              <w:insideH w:val="single" w:sz="4" w:space="0" w:color="000000"/>
-              <w:insideV w:val="single" w:sz="4" w:space="0" w:color="000000"/>
-            </w:tcBorders>
-            <w:shd w:fill="auto" w:val="clear"/>
-            <w:tcMar>
-              <w:top w:w="15" w:type="dxa"/>
-              <w:left w:w="-5" w:type="dxa"/>
-              <w:bottom w:w="15" w:type="dxa"/>
-              <w:right w:w="15" w:type="dxa"/>
-            </w:tcMar>
-          </w:tcPr>
-          <w:p>
-            <w:pPr>
-              <w:pStyle w:val="Normal"/>
-              <w:ind w:left="360" w:hanging="360"/>
-              <w:jc w:val="both"/>
-              <w:rPr>
-                <w:sz w:val="22"/>
-              </w:rPr>
-            </w:pPr>
-            <w:r>
-              <w:rPr>
-                <w:sz w:val="22"/>
-              </w:rPr>
-              <w:t>Соссюр Ф. де Курс общей лингвистики 2013. УРСС Пол. индекс: 800 С666 ISBN: 978-5-397-03632-0</w:t>
-            </w:r>
-          </w:p>
-        </w:tc>
-      </w:tr>
-      <w:tr>
-        <w:trPr/>
-        <w:tc>
-          <w:tcPr>
-            <w:tcW w:w="768" w:type="dxa"/>
-            <w:tcBorders>
-              <w:top w:val="single" w:sz="4" w:space="0" w:color="000000"/>
-              <w:left w:val="single" w:sz="4" w:space="0" w:color="000000"/>
-              <w:bottom w:val="single" w:sz="4" w:space="0" w:color="000000"/>
-              <w:insideH w:val="single" w:sz="4" w:space="0" w:color="000000"/>
-            </w:tcBorders>
-            <w:shd w:fill="auto" w:val="clear"/>
-          </w:tcPr>
-          <w:p>
-            <w:pPr>
-              <w:pStyle w:val="Normal"/>
-              <w:tabs>
-                <w:tab w:val="left" w:pos="2115" w:leader="none"/>
-              </w:tabs>
-              <w:ind w:right="24" w:hanging="0"/>
-              <w:jc w:val="center"/>
-              <w:rPr/>
-            </w:pPr>
-            <w:r>
-              <w:rPr>
-                <w:rFonts w:eastAsia="Times New Roman"/>
-                <w:sz w:val="22"/>
-              </w:rPr>
-              <w:t>7.</w:t>
-            </w:r>
-          </w:p>
-        </w:tc>
-        <w:tc>
-          <w:tcPr>
-            <w:tcW w:w="9276" w:type="dxa"/>
-            <w:tcBorders>
-              <w:top w:val="single" w:sz="4" w:space="0" w:color="000000"/>
-              <w:left w:val="single" w:sz="4" w:space="0" w:color="000000"/>
-              <w:bottom w:val="single" w:sz="4" w:space="0" w:color="000000"/>
-              <w:right w:val="single" w:sz="4" w:space="0" w:color="000000"/>
-              <w:insideH w:val="single" w:sz="4" w:space="0" w:color="000000"/>
-              <w:insideV w:val="single" w:sz="4" w:space="0" w:color="000000"/>
-            </w:tcBorders>
-            <w:shd w:fill="auto" w:val="clear"/>
-            <w:tcMar>
-              <w:top w:w="15" w:type="dxa"/>
-              <w:left w:w="-5" w:type="dxa"/>
-              <w:bottom w:w="15" w:type="dxa"/>
-              <w:right w:w="15" w:type="dxa"/>
-            </w:tcMar>
-          </w:tcPr>
-          <w:p>
-            <w:pPr>
-              <w:pStyle w:val="Normal"/>
-              <w:ind w:left="360" w:hanging="360"/>
-              <w:jc w:val="both"/>
-              <w:rPr>
-                <w:sz w:val="22"/>
-              </w:rPr>
-            </w:pPr>
-            <w:r>
-              <w:rPr>
-                <w:sz w:val="22"/>
-              </w:rPr>
-              <w:t>Шайкевич А. Я. Введение в лингвистику: учеб. пособие для вузов. 2010. Академия Пол. индекс: 800 Ш171 ISBN: 978-5-7695-5829-0</w:t>
+              <w:t>Wickham, H. Advanced R / H. Wickham. – Boca Raton [etc.]: CRC Press, 2014. – 456 с. – (Chapman &amp; Hall/CRC. The R Series) . – На англ. яз. - ISBN 978-1-466-58696-3.</w:t>
             </w:r>
           </w:p>
         </w:tc>
@@ -10826,6 +10583,46 @@
       <w:lang w:val="en-US"/>
     </w:rPr>
   </w:style>
+  <w:style w:type="character" w:styleId="ListLabel33">
+    <w:name w:val="ListLabel 33"/>
+    <w:qFormat/>
+    <w:rPr>
+      <w:iCs/>
+    </w:rPr>
+  </w:style>
+  <w:style w:type="character" w:styleId="ListLabel34">
+    <w:name w:val="ListLabel 34"/>
+    <w:qFormat/>
+    <w:rPr>
+      <w:b/>
+      <w:lang w:eastAsia="en-US"/>
+    </w:rPr>
+  </w:style>
+  <w:style w:type="character" w:styleId="ListLabel35">
+    <w:name w:val="ListLabel 35"/>
+    <w:qFormat/>
+    <w:rPr>
+      <w:rFonts w:eastAsia="Times New Roman" w:cs="Times New Roman"/>
+      <w:b/>
+      <w:sz w:val="22"/>
+    </w:rPr>
+  </w:style>
+  <w:style w:type="character" w:styleId="ListLabel36">
+    <w:name w:val="ListLabel 36"/>
+    <w:qFormat/>
+    <w:rPr>
+      <w:rFonts w:cs="Symbol"/>
+      <w:b/>
+    </w:rPr>
+  </w:style>
+  <w:style w:type="character" w:styleId="ListLabel37">
+    <w:name w:val="ListLabel 37"/>
+    <w:qFormat/>
+    <w:rPr>
+      <w:sz w:val="22"/>
+      <w:lang w:val="en-US"/>
+    </w:rPr>
+  </w:style>
   <w:style w:type="paragraph" w:styleId="Heading">
     <w:name w:val="Heading"/>
     <w:basedOn w:val="Normal"/>
@@ -11107,7 +10904,7 @@
     <w:name w:val="Endnote Text"/>
     <w:basedOn w:val="Normal"/>
     <w:pPr>
-      <w:overflowPunct w:val="true"/>
+      <w:overflowPunct w:val="false"/>
       <w:ind w:hanging="0"/>
       <w:textAlignment w:val="baseline"/>
     </w:pPr>

</xml_diff>